<commit_message>
#309 [done]: Hyper-V deployment tuning
</commit_message>
<xml_diff>
--- a/Doc/Ubuntu-16.04 neonHIVE Template.docx
+++ b/Doc/Ubuntu-16.04 neonHIVE Template.docx
@@ -14,7 +14,6 @@
           <w:szCs w:val="56"/>
         </w:rPr>
       </w:pPr>
-      <w:proofErr w:type="spellStart"/>
       <w:r>
         <w:rPr>
           <w:rFonts w:asciiTheme="majorHAnsi" w:eastAsiaTheme="majorEastAsia" w:hAnsiTheme="majorHAnsi" w:cstheme="majorBidi"/>
@@ -35,7 +34,6 @@
         </w:rPr>
         <w:t>HIVE</w:t>
       </w:r>
-      <w:proofErr w:type="spellEnd"/>
       <w:r>
         <w:rPr>
           <w:rFonts w:asciiTheme="majorHAnsi" w:eastAsiaTheme="majorEastAsia" w:hAnsiTheme="majorHAnsi" w:cstheme="majorBidi"/>
@@ -325,21 +323,7 @@
           <w:rPr>
             <w:rStyle w:val="Hyperlink"/>
           </w:rPr>
-          <w:t>https://s3.amazonaws.com/neonforge/neon</w:t>
-        </w:r>
-        <w:bookmarkStart w:id="0" w:name="_GoBack"/>
-        <w:r>
-          <w:rPr>
-            <w:rStyle w:val="Hyperlink"/>
-          </w:rPr>
-          <w:t>cluster</w:t>
-        </w:r>
-        <w:bookmarkEnd w:id="0"/>
-        <w:r>
-          <w:rPr>
-            <w:rStyle w:val="Hyperlink"/>
-          </w:rPr>
-          <w:t>/neon-ubuntu-16.04.#.vhdx</w:t>
+          <w:t>https://s3.amazonaws.com/neonforge/neoncluster/neon-ubuntu-16.04.#.vhdx</w:t>
         </w:r>
       </w:hyperlink>
     </w:p>
@@ -520,6 +504,82 @@
         </w:numPr>
       </w:pPr>
       <w:r>
+        <w:t>Create the VHDX we’ll use for the VM via PowerShell:</w:t>
+      </w:r>
+      <w:r>
+        <w:br/>
+      </w:r>
+      <w:r>
+        <w:br/>
+      </w:r>
+      <w:r>
+        <w:rPr>
+          <w:rFonts w:ascii="Courier New" w:hAnsi="Courier New" w:cs="Courier New"/>
+          <w:color w:val="538135" w:themeColor="accent6" w:themeShade="BF"/>
+          <w:sz w:val="16"/>
+          <w:szCs w:val="16"/>
+        </w:rPr>
+        <w:t>New-VHD -Path D:\VM\ubuntu-16.04-prep.vhdx -</w:t>
+      </w:r>
+      <w:proofErr w:type="spellStart"/>
+      <w:r>
+        <w:rPr>
+          <w:rFonts w:ascii="Courier New" w:hAnsi="Courier New" w:cs="Courier New"/>
+          <w:color w:val="538135" w:themeColor="accent6" w:themeShade="BF"/>
+          <w:sz w:val="16"/>
+          <w:szCs w:val="16"/>
+        </w:rPr>
+        <w:t>SizeBytes</w:t>
+      </w:r>
+      <w:proofErr w:type="spellEnd"/>
+      <w:r>
+        <w:rPr>
+          <w:rFonts w:ascii="Courier New" w:hAnsi="Courier New" w:cs="Courier New"/>
+          <w:color w:val="538135" w:themeColor="accent6" w:themeShade="BF"/>
+          <w:sz w:val="16"/>
+          <w:szCs w:val="16"/>
+        </w:rPr>
+        <w:t xml:space="preserve"> 10GB -Dynamic -</w:t>
+      </w:r>
+      <w:proofErr w:type="spellStart"/>
+      <w:r>
+        <w:rPr>
+          <w:rFonts w:ascii="Courier New" w:hAnsi="Courier New" w:cs="Courier New"/>
+          <w:color w:val="538135" w:themeColor="accent6" w:themeShade="BF"/>
+          <w:sz w:val="16"/>
+          <w:szCs w:val="16"/>
+        </w:rPr>
+        <w:t>BlockSizeBytes</w:t>
+      </w:r>
+      <w:proofErr w:type="spellEnd"/>
+      <w:r>
+        <w:rPr>
+          <w:rFonts w:ascii="Courier New" w:hAnsi="Courier New" w:cs="Courier New"/>
+          <w:color w:val="538135" w:themeColor="accent6" w:themeShade="BF"/>
+          <w:sz w:val="16"/>
+          <w:szCs w:val="16"/>
+        </w:rPr>
+        <w:t xml:space="preserve"> 1MB</w:t>
+      </w:r>
+      <w:r>
+        <w:rPr>
+          <w:rFonts w:ascii="Courier New" w:hAnsi="Courier New" w:cs="Courier New"/>
+          <w:color w:val="538135" w:themeColor="accent6" w:themeShade="BF"/>
+          <w:sz w:val="18"/>
+          <w:szCs w:val="18"/>
+        </w:rPr>
+        <w:br/>
+      </w:r>
+    </w:p>
+    <w:p>
+      <w:pPr>
+        <w:pStyle w:val="ListParagraph"/>
+        <w:numPr>
+          <w:ilvl w:val="0"/>
+          <w:numId w:val="1"/>
+        </w:numPr>
+      </w:pPr>
+      <w:r>
         <w:t xml:space="preserve">Open the </w:t>
       </w:r>
       <w:r>
@@ -657,6 +717,7 @@
         </w:numPr>
       </w:pPr>
       <w:r>
+        <w:lastRenderedPageBreak/>
         <w:t>Then</w:t>
       </w:r>
       <w:r>
@@ -737,49 +798,10 @@
         </w:numPr>
       </w:pPr>
       <w:r>
-        <w:lastRenderedPageBreak/>
-        <w:t xml:space="preserve">Create a </w:t>
-      </w:r>
-      <w:r>
-        <w:rPr>
-          <w:b/>
-          <w:color w:val="C45911" w:themeColor="accent2" w:themeShade="BF"/>
-        </w:rPr>
-        <w:t>10</w:t>
-      </w:r>
-      <w:r>
-        <w:rPr>
-          <w:b/>
-          <w:color w:val="C45911" w:themeColor="accent2" w:themeShade="BF"/>
-        </w:rPr>
-        <w:t>GB VHD</w:t>
-      </w:r>
-      <w:r>
-        <w:t xml:space="preserve"> (</w:t>
-      </w:r>
-      <w:r>
-        <w:t xml:space="preserve">the disk will be resized during </w:t>
-      </w:r>
-      <w:r>
-        <w:t>hive</w:t>
-      </w:r>
-      <w:r>
-        <w:t xml:space="preserve"> provisioning</w:t>
-      </w:r>
-      <w:r>
-        <w:t>).</w:t>
-      </w:r>
-      <w:r>
-        <w:t xml:space="preserve">  Locate this in a known directory where you’</w:t>
-      </w:r>
-      <w:r>
-        <w:t>ll be able to find</w:t>
-      </w:r>
-      <w:r>
-        <w:t xml:space="preserve"> it.</w:t>
-      </w:r>
-      <w:r>
-        <w:t xml:space="preserve">  Name the disk:</w:t>
+        <w:t>Use the VHDX created above for the new VM</w:t>
+      </w:r>
+      <w:r>
+        <w:t>:</w:t>
       </w:r>
       <w:r>
         <w:br/>
@@ -1424,6 +1446,7 @@
         <w:br/>
       </w:r>
       <w:r>
+        <w:lastRenderedPageBreak/>
         <w:t>Full Name:</w:t>
       </w:r>
       <w:r>
@@ -1521,7 +1544,6 @@
         <w:br/>
       </w:r>
       <w:r>
-        <w:lastRenderedPageBreak/>
         <w:t xml:space="preserve">Note: </w:t>
       </w:r>
       <w:r>
@@ -1988,7 +2010,6 @@
       <w:r>
         <w:t xml:space="preserve"> </w:t>
       </w:r>
-      <w:proofErr w:type="spellStart"/>
       <w:r>
         <w:rPr>
           <w:b/>
@@ -2003,7 +2024,6 @@
         </w:rPr>
         <w:t>H</w:t>
       </w:r>
-      <w:proofErr w:type="spellEnd"/>
       <w:r>
         <w:rPr>
           <w:b/>
@@ -2244,15 +2264,7 @@
         <w:t xml:space="preserve"> </w:t>
       </w:r>
       <w:r>
-        <w:t xml:space="preserve">interface and connect via </w:t>
-      </w:r>
-      <w:proofErr w:type="spellStart"/>
-      <w:r>
-        <w:t>PuTTY</w:t>
-      </w:r>
-      <w:proofErr w:type="spellEnd"/>
-      <w:r>
-        <w:t xml:space="preserve"> or another terminal program that allows for easy copy and pasting of commands.</w:t>
+        <w:t>interface and connect via PuTTY or another terminal program that allows for easy copy and pasting of commands.</w:t>
       </w:r>
       <w:r>
         <w:t xml:space="preserve">  Then connect to the server.</w:t>
@@ -2323,6 +2335,7 @@
           <w:sz w:val="18"/>
           <w:szCs w:val="18"/>
         </w:rPr>
+        <w:lastRenderedPageBreak/>
         <w:t>sudo</w:t>
       </w:r>
       <w:proofErr w:type="spellEnd"/>
@@ -2384,7 +2397,6 @@
         <w:br/>
       </w:r>
       <w:r>
-        <w:lastRenderedPageBreak/>
         <w:br/>
       </w:r>
       <w:r>
@@ -2527,11 +2539,9 @@
       <w:r>
         <w:t xml:space="preserve"> </w:t>
       </w:r>
-      <w:proofErr w:type="spellStart"/>
       <w:r>
         <w:t>neonHIVE</w:t>
       </w:r>
-      <w:proofErr w:type="spellEnd"/>
       <w:r>
         <w:t xml:space="preserve"> setup)</w:t>
       </w:r>
@@ -3017,26 +3027,7 @@
           <w:szCs w:val="18"/>
         </w:rPr>
         <w:br/>
-      </w:r>
-      <w:proofErr w:type="spellStart"/>
-      <w:r>
-        <w:rPr>
-          <w:rFonts w:ascii="Courier New" w:hAnsi="Courier New" w:cs="Courier New"/>
-          <w:color w:val="538135" w:themeColor="accent6" w:themeShade="BF"/>
-          <w:sz w:val="18"/>
-          <w:szCs w:val="18"/>
-        </w:rPr>
-        <w:t>rm</w:t>
-      </w:r>
-      <w:proofErr w:type="spellEnd"/>
-      <w:r>
-        <w:rPr>
-          <w:rFonts w:ascii="Courier New" w:hAnsi="Courier New" w:cs="Courier New"/>
-          <w:color w:val="538135" w:themeColor="accent6" w:themeShade="BF"/>
-          <w:sz w:val="18"/>
-          <w:szCs w:val="18"/>
-        </w:rPr>
-        <w:t xml:space="preserve"> 2</w:t>
+        <w:t>rm 2</w:t>
       </w:r>
       <w:r>
         <w:rPr>
@@ -3159,83 +3150,41 @@
         </w:rPr>
         <w:br/>
       </w:r>
-      <w:proofErr w:type="spellStart"/>
-      <w:r>
-        <w:rPr>
-          <w:rFonts w:ascii="Courier New" w:hAnsi="Courier New" w:cs="Courier New"/>
-          <w:color w:val="538135" w:themeColor="accent6" w:themeShade="BF"/>
-          <w:sz w:val="18"/>
-          <w:szCs w:val="18"/>
-        </w:rPr>
-        <w:t>rm</w:t>
-      </w:r>
-      <w:proofErr w:type="spellEnd"/>
-      <w:r>
-        <w:rPr>
-          <w:rFonts w:ascii="Courier New" w:hAnsi="Courier New" w:cs="Courier New"/>
-          <w:color w:val="538135" w:themeColor="accent6" w:themeShade="BF"/>
-          <w:sz w:val="18"/>
-          <w:szCs w:val="18"/>
-        </w:rPr>
-        <w:t xml:space="preserve"> </w:t>
-      </w:r>
-      <w:r>
-        <w:rPr>
-          <w:rFonts w:ascii="Courier New" w:hAnsi="Courier New" w:cs="Courier New"/>
-          <w:color w:val="538135" w:themeColor="accent6" w:themeShade="BF"/>
-          <w:sz w:val="18"/>
-          <w:szCs w:val="18"/>
-        </w:rPr>
-        <w:t>-</w:t>
-      </w:r>
-      <w:proofErr w:type="spellStart"/>
-      <w:r>
-        <w:rPr>
-          <w:rFonts w:ascii="Courier New" w:hAnsi="Courier New" w:cs="Courier New"/>
-          <w:color w:val="538135" w:themeColor="accent6" w:themeShade="BF"/>
-          <w:sz w:val="18"/>
-          <w:szCs w:val="18"/>
-        </w:rPr>
-        <w:t>rf</w:t>
-      </w:r>
-      <w:proofErr w:type="spellEnd"/>
-      <w:r>
-        <w:rPr>
-          <w:rFonts w:ascii="Courier New" w:hAnsi="Courier New" w:cs="Courier New"/>
-          <w:color w:val="538135" w:themeColor="accent6" w:themeShade="BF"/>
-          <w:sz w:val="18"/>
-          <w:szCs w:val="18"/>
-        </w:rPr>
-        <w:t xml:space="preserve"> </w:t>
-      </w:r>
-      <w:r>
-        <w:rPr>
-          <w:rFonts w:ascii="Courier New" w:hAnsi="Courier New" w:cs="Courier New"/>
-          <w:color w:val="538135" w:themeColor="accent6" w:themeShade="BF"/>
-          <w:sz w:val="18"/>
-          <w:szCs w:val="18"/>
-        </w:rPr>
-        <w:t>/</w:t>
-      </w:r>
-      <w:proofErr w:type="spellStart"/>
-      <w:r>
-        <w:rPr>
-          <w:rFonts w:ascii="Courier New" w:hAnsi="Courier New" w:cs="Courier New"/>
-          <w:color w:val="538135" w:themeColor="accent6" w:themeShade="BF"/>
-          <w:sz w:val="18"/>
-          <w:szCs w:val="18"/>
-        </w:rPr>
-        <w:t>var</w:t>
-      </w:r>
-      <w:proofErr w:type="spellEnd"/>
-      <w:r>
-        <w:rPr>
-          <w:rFonts w:ascii="Courier New" w:hAnsi="Courier New" w:cs="Courier New"/>
-          <w:color w:val="538135" w:themeColor="accent6" w:themeShade="BF"/>
-          <w:sz w:val="18"/>
-          <w:szCs w:val="18"/>
-        </w:rPr>
-        <w:t>/lib/</w:t>
+      <w:r>
+        <w:rPr>
+          <w:rFonts w:ascii="Courier New" w:hAnsi="Courier New" w:cs="Courier New"/>
+          <w:color w:val="538135" w:themeColor="accent6" w:themeShade="BF"/>
+          <w:sz w:val="18"/>
+          <w:szCs w:val="18"/>
+        </w:rPr>
+        <w:t xml:space="preserve">rm </w:t>
+      </w:r>
+      <w:r>
+        <w:rPr>
+          <w:rFonts w:ascii="Courier New" w:hAnsi="Courier New" w:cs="Courier New"/>
+          <w:color w:val="538135" w:themeColor="accent6" w:themeShade="BF"/>
+          <w:sz w:val="18"/>
+          <w:szCs w:val="18"/>
+        </w:rPr>
+        <w:t>-rf</w:t>
+      </w:r>
+      <w:r>
+        <w:rPr>
+          <w:rFonts w:ascii="Courier New" w:hAnsi="Courier New" w:cs="Courier New"/>
+          <w:color w:val="538135" w:themeColor="accent6" w:themeShade="BF"/>
+          <w:sz w:val="18"/>
+          <w:szCs w:val="18"/>
+        </w:rPr>
+        <w:t xml:space="preserve"> </w:t>
+      </w:r>
+      <w:r>
+        <w:rPr>
+          <w:rFonts w:ascii="Courier New" w:hAnsi="Courier New" w:cs="Courier New"/>
+          <w:color w:val="538135" w:themeColor="accent6" w:themeShade="BF"/>
+          <w:sz w:val="18"/>
+          <w:szCs w:val="18"/>
+        </w:rPr>
+        <w:t>/var/lib/</w:t>
       </w:r>
       <w:proofErr w:type="spellStart"/>
       <w:r>
@@ -3470,6 +3419,7 @@
         <w:pStyle w:val="ListParagraph"/>
       </w:pPr>
       <w:r>
+        <w:lastRenderedPageBreak/>
         <w:t>Then upload the ZIP file to</w:t>
       </w:r>
       <w:r>
@@ -3515,9 +3465,14 @@
     <w:p>
       <w:pPr>
         <w:pStyle w:val="ListParagraph"/>
-      </w:pPr>
-      <w:r>
-        <w:lastRenderedPageBreak/>
+        <w:rPr>
+          <w:rFonts w:ascii="Courier New" w:hAnsi="Courier New" w:cs="Courier New"/>
+          <w:color w:val="538135" w:themeColor="accent6" w:themeShade="BF"/>
+          <w:sz w:val="18"/>
+          <w:szCs w:val="18"/>
+        </w:rPr>
+      </w:pPr>
+      <w:r>
         <w:t>…</w:t>
       </w:r>
       <w:r>
@@ -3564,15 +3519,17 @@
         </w:rPr>
         <w:t xml:space="preserve"> bash</w:t>
       </w:r>
-      <w:r>
-        <w:rPr>
-          <w:rFonts w:ascii="Courier New" w:hAnsi="Courier New" w:cs="Courier New"/>
-          <w:color w:val="538135" w:themeColor="accent6" w:themeShade="BF"/>
-          <w:sz w:val="18"/>
-          <w:szCs w:val="18"/>
-        </w:rPr>
-        <w:br/>
-      </w:r>
+    </w:p>
+    <w:p>
+      <w:pPr>
+        <w:pStyle w:val="ListParagraph"/>
+        <w:rPr>
+          <w:rFonts w:ascii="Courier New" w:hAnsi="Courier New" w:cs="Courier New"/>
+          <w:color w:val="538135" w:themeColor="accent6" w:themeShade="BF"/>
+          <w:sz w:val="18"/>
+          <w:szCs w:val="18"/>
+        </w:rPr>
+      </w:pPr>
       <w:r>
         <w:rPr>
           <w:rFonts w:ascii="Courier New" w:hAnsi="Courier New" w:cs="Courier New"/>
@@ -3582,15 +3539,17 @@
         </w:rPr>
         <w:t>apt-get update</w:t>
       </w:r>
-      <w:r>
-        <w:rPr>
-          <w:rFonts w:ascii="Courier New" w:hAnsi="Courier New" w:cs="Courier New"/>
-          <w:color w:val="538135" w:themeColor="accent6" w:themeShade="BF"/>
-          <w:sz w:val="18"/>
-          <w:szCs w:val="18"/>
-        </w:rPr>
-        <w:br/>
-      </w:r>
+    </w:p>
+    <w:p>
+      <w:pPr>
+        <w:pStyle w:val="ListParagraph"/>
+        <w:rPr>
+          <w:rFonts w:ascii="Courier New" w:hAnsi="Courier New" w:cs="Courier New"/>
+          <w:color w:val="538135" w:themeColor="accent6" w:themeShade="BF"/>
+          <w:sz w:val="18"/>
+          <w:szCs w:val="18"/>
+        </w:rPr>
+      </w:pPr>
       <w:r>
         <w:rPr>
           <w:rFonts w:ascii="Courier New" w:hAnsi="Courier New" w:cs="Courier New"/>
@@ -3658,14 +3617,24 @@
         <w:t>yq</w:t>
       </w:r>
       <w:proofErr w:type="spellEnd"/>
-      <w:r>
-        <w:rPr>
-          <w:rFonts w:ascii="Courier New" w:hAnsi="Courier New" w:cs="Courier New"/>
-          <w:color w:val="538135" w:themeColor="accent6" w:themeShade="BF"/>
-          <w:sz w:val="18"/>
-          <w:szCs w:val="18"/>
-        </w:rPr>
-        <w:br/>
+    </w:p>
+    <w:p>
+      <w:pPr>
+        <w:pStyle w:val="ListParagraph"/>
+        <w:rPr>
+          <w:rFonts w:ascii="Courier New" w:hAnsi="Courier New" w:cs="Courier New"/>
+          <w:color w:val="538135" w:themeColor="accent6" w:themeShade="BF"/>
+          <w:sz w:val="18"/>
+          <w:szCs w:val="18"/>
+        </w:rPr>
+      </w:pPr>
+      <w:r>
+        <w:rPr>
+          <w:rFonts w:ascii="Courier New" w:hAnsi="Courier New" w:cs="Courier New"/>
+          <w:color w:val="538135" w:themeColor="accent6" w:themeShade="BF"/>
+          <w:sz w:val="18"/>
+          <w:szCs w:val="18"/>
+        </w:rPr>
         <w:t>apt-</w:t>
       </w:r>
       <w:r>
@@ -3686,14 +3655,34 @@
         </w:rPr>
         <w:t xml:space="preserve"> clean</w:t>
       </w:r>
-      <w:r>
-        <w:rPr>
-          <w:rFonts w:ascii="Courier New" w:hAnsi="Courier New" w:cs="Courier New"/>
-          <w:color w:val="538135" w:themeColor="accent6" w:themeShade="BF"/>
-          <w:sz w:val="18"/>
-          <w:szCs w:val="18"/>
-        </w:rPr>
-        <w:br/>
+    </w:p>
+    <w:p>
+      <w:pPr>
+        <w:pStyle w:val="ListParagraph"/>
+        <w:rPr>
+          <w:rFonts w:ascii="Courier New" w:hAnsi="Courier New" w:cs="Courier New"/>
+          <w:color w:val="538135" w:themeColor="accent6" w:themeShade="BF"/>
+          <w:sz w:val="18"/>
+          <w:szCs w:val="18"/>
+        </w:rPr>
+      </w:pPr>
+      <w:r>
+        <w:rPr>
+          <w:rFonts w:ascii="Courier New" w:hAnsi="Courier New" w:cs="Courier New"/>
+          <w:color w:val="538135" w:themeColor="accent6" w:themeShade="BF"/>
+          <w:sz w:val="18"/>
+          <w:szCs w:val="18"/>
+        </w:rPr>
+        <w:t xml:space="preserve">rm </w:t>
+      </w:r>
+      <w:r>
+        <w:rPr>
+          <w:rFonts w:ascii="Courier New" w:hAnsi="Courier New" w:cs="Courier New"/>
+          <w:color w:val="538135" w:themeColor="accent6" w:themeShade="BF"/>
+          <w:sz w:val="18"/>
+          <w:szCs w:val="18"/>
+        </w:rPr>
+        <w:t>-rf /var/lib/</w:t>
       </w:r>
       <w:proofErr w:type="spellStart"/>
       <w:r>
@@ -3703,7 +3692,7 @@
           <w:sz w:val="18"/>
           <w:szCs w:val="18"/>
         </w:rPr>
-        <w:t>rm</w:t>
+        <w:t>dhcp</w:t>
       </w:r>
       <w:proofErr w:type="spellEnd"/>
       <w:r>
@@ -3713,85 +3702,26 @@
           <w:sz w:val="18"/>
           <w:szCs w:val="18"/>
         </w:rPr>
-        <w:t xml:space="preserve"> </w:t>
-      </w:r>
-      <w:r>
-        <w:rPr>
-          <w:rFonts w:ascii="Courier New" w:hAnsi="Courier New" w:cs="Courier New"/>
-          <w:color w:val="538135" w:themeColor="accent6" w:themeShade="BF"/>
-          <w:sz w:val="18"/>
-          <w:szCs w:val="18"/>
-        </w:rPr>
-        <w:t>-</w:t>
-      </w:r>
-      <w:proofErr w:type="spellStart"/>
-      <w:r>
-        <w:rPr>
-          <w:rFonts w:ascii="Courier New" w:hAnsi="Courier New" w:cs="Courier New"/>
-          <w:color w:val="538135" w:themeColor="accent6" w:themeShade="BF"/>
-          <w:sz w:val="18"/>
-          <w:szCs w:val="18"/>
-        </w:rPr>
-        <w:t>rf</w:t>
-      </w:r>
-      <w:proofErr w:type="spellEnd"/>
-      <w:r>
-        <w:rPr>
-          <w:rFonts w:ascii="Courier New" w:hAnsi="Courier New" w:cs="Courier New"/>
-          <w:color w:val="538135" w:themeColor="accent6" w:themeShade="BF"/>
-          <w:sz w:val="18"/>
-          <w:szCs w:val="18"/>
-        </w:rPr>
-        <w:t xml:space="preserve"> /</w:t>
-      </w:r>
-      <w:proofErr w:type="spellStart"/>
-      <w:r>
-        <w:rPr>
-          <w:rFonts w:ascii="Courier New" w:hAnsi="Courier New" w:cs="Courier New"/>
-          <w:color w:val="538135" w:themeColor="accent6" w:themeShade="BF"/>
-          <w:sz w:val="18"/>
-          <w:szCs w:val="18"/>
-        </w:rPr>
-        <w:t>var</w:t>
-      </w:r>
-      <w:proofErr w:type="spellEnd"/>
-      <w:r>
-        <w:rPr>
-          <w:rFonts w:ascii="Courier New" w:hAnsi="Courier New" w:cs="Courier New"/>
-          <w:color w:val="538135" w:themeColor="accent6" w:themeShade="BF"/>
-          <w:sz w:val="18"/>
-          <w:szCs w:val="18"/>
-        </w:rPr>
-        <w:t>/lib/</w:t>
-      </w:r>
-      <w:proofErr w:type="spellStart"/>
-      <w:r>
-        <w:rPr>
-          <w:rFonts w:ascii="Courier New" w:hAnsi="Courier New" w:cs="Courier New"/>
-          <w:color w:val="538135" w:themeColor="accent6" w:themeShade="BF"/>
-          <w:sz w:val="18"/>
-          <w:szCs w:val="18"/>
-        </w:rPr>
-        <w:t>dhcp</w:t>
-      </w:r>
-      <w:proofErr w:type="spellEnd"/>
-      <w:r>
-        <w:rPr>
-          <w:rFonts w:ascii="Courier New" w:hAnsi="Courier New" w:cs="Courier New"/>
-          <w:color w:val="538135" w:themeColor="accent6" w:themeShade="BF"/>
-          <w:sz w:val="18"/>
-          <w:szCs w:val="18"/>
-        </w:rPr>
         <w:t>/*</w:t>
       </w:r>
-      <w:r>
-        <w:rPr>
-          <w:rFonts w:ascii="Courier New" w:hAnsi="Courier New" w:cs="Courier New"/>
-          <w:color w:val="538135" w:themeColor="accent6" w:themeShade="BF"/>
-          <w:sz w:val="18"/>
-          <w:szCs w:val="18"/>
-        </w:rPr>
-        <w:br/>
+    </w:p>
+    <w:p>
+      <w:pPr>
+        <w:pStyle w:val="ListParagraph"/>
+        <w:rPr>
+          <w:rFonts w:ascii="Courier New" w:hAnsi="Courier New" w:cs="Courier New"/>
+          <w:color w:val="538135" w:themeColor="accent6" w:themeShade="BF"/>
+          <w:sz w:val="18"/>
+          <w:szCs w:val="18"/>
+        </w:rPr>
+      </w:pPr>
+      <w:r>
+        <w:rPr>
+          <w:rFonts w:ascii="Courier New" w:hAnsi="Courier New" w:cs="Courier New"/>
+          <w:color w:val="538135" w:themeColor="accent6" w:themeShade="BF"/>
+          <w:sz w:val="18"/>
+          <w:szCs w:val="18"/>
+        </w:rPr>
         <w:t>shutdown -h now</w:t>
       </w:r>
       <w:r>
@@ -3946,7 +3876,13 @@
         <w:t xml:space="preserve"> tooling can download them.</w:t>
       </w:r>
       <w:r>
-        <w:t xml:space="preserve">  The steps for creating a XenServer image is </w:t>
+        <w:t xml:space="preserve">  The steps for creating a XenServer image is</w:t>
+      </w:r>
+      <w:r>
+        <w:t xml:space="preserve"> much</w:t>
+      </w:r>
+      <w:r>
+        <w:t xml:space="preserve"> </w:t>
       </w:r>
       <w:r>
         <w:t>like</w:t>
@@ -4175,66 +4111,7 @@
           <w:szCs w:val="18"/>
         </w:rPr>
         <w:br/>
-      </w:r>
-      <w:proofErr w:type="spellStart"/>
-      <w:r>
-        <w:rPr>
-          <w:rFonts w:ascii="Courier New" w:hAnsi="Courier New" w:cs="Courier New"/>
-          <w:color w:val="538135" w:themeColor="accent6" w:themeShade="BF"/>
-          <w:sz w:val="18"/>
-          <w:szCs w:val="18"/>
-        </w:rPr>
-        <w:t>rm</w:t>
-      </w:r>
-      <w:proofErr w:type="spellEnd"/>
-      <w:r>
-        <w:rPr>
-          <w:rFonts w:ascii="Courier New" w:hAnsi="Courier New" w:cs="Courier New"/>
-          <w:color w:val="538135" w:themeColor="accent6" w:themeShade="BF"/>
-          <w:sz w:val="18"/>
-          <w:szCs w:val="18"/>
-        </w:rPr>
-        <w:t xml:space="preserve"> -</w:t>
-      </w:r>
-      <w:proofErr w:type="spellStart"/>
-      <w:r>
-        <w:rPr>
-          <w:rFonts w:ascii="Courier New" w:hAnsi="Courier New" w:cs="Courier New"/>
-          <w:color w:val="538135" w:themeColor="accent6" w:themeShade="BF"/>
-          <w:sz w:val="18"/>
-          <w:szCs w:val="18"/>
-        </w:rPr>
-        <w:t>rf</w:t>
-      </w:r>
-      <w:proofErr w:type="spellEnd"/>
-      <w:r>
-        <w:rPr>
-          <w:rFonts w:ascii="Courier New" w:hAnsi="Courier New" w:cs="Courier New"/>
-          <w:color w:val="538135" w:themeColor="accent6" w:themeShade="BF"/>
-          <w:sz w:val="18"/>
-          <w:szCs w:val="18"/>
-        </w:rPr>
-        <w:t xml:space="preserve"> /</w:t>
-      </w:r>
-      <w:proofErr w:type="spellStart"/>
-      <w:r>
-        <w:rPr>
-          <w:rFonts w:ascii="Courier New" w:hAnsi="Courier New" w:cs="Courier New"/>
-          <w:color w:val="538135" w:themeColor="accent6" w:themeShade="BF"/>
-          <w:sz w:val="18"/>
-          <w:szCs w:val="18"/>
-        </w:rPr>
-        <w:t>var</w:t>
-      </w:r>
-      <w:proofErr w:type="spellEnd"/>
-      <w:r>
-        <w:rPr>
-          <w:rFonts w:ascii="Courier New" w:hAnsi="Courier New" w:cs="Courier New"/>
-          <w:color w:val="538135" w:themeColor="accent6" w:themeShade="BF"/>
-          <w:sz w:val="18"/>
-          <w:szCs w:val="18"/>
-        </w:rPr>
-        <w:t>/lib/</w:t>
+        <w:t>rm -rf /var/lib/</w:t>
       </w:r>
       <w:proofErr w:type="spellStart"/>
       <w:r>
@@ -4373,6 +4250,7 @@
         <w:ind w:left="1080"/>
       </w:pPr>
       <w:r>
+        <w:lastRenderedPageBreak/>
         <w:t xml:space="preserve">Create and initialize an Ubuntu virtual machine </w:t>
       </w:r>
       <w:r>
@@ -4415,11 +4293,7 @@
         <w:t xml:space="preserve"> </w:t>
       </w:r>
       <w:r>
-        <w:t xml:space="preserve">You’ll be using the </w:t>
-      </w:r>
-      <w:r>
-        <w:lastRenderedPageBreak/>
-        <w:t>console in XenCenter.</w:t>
+        <w:t>You’ll be using the console in XenCenter.</w:t>
       </w:r>
       <w:r>
         <w:br/>
@@ -4518,154 +4392,7 @@
         <w:ind w:left="1080"/>
       </w:pPr>
       <w:r>
-        <w:rPr>
-          <w:b/>
-          <w:color w:val="C45911" w:themeColor="accent2" w:themeShade="BF"/>
-        </w:rPr>
-        <w:t>Mount</w:t>
-      </w:r>
-      <w:r>
-        <w:rPr>
-          <w:color w:val="C45911" w:themeColor="accent2" w:themeShade="BF"/>
-        </w:rPr>
-        <w:t xml:space="preserve"> </w:t>
-      </w:r>
-      <w:r>
-        <w:t xml:space="preserve">the </w:t>
-      </w:r>
-      <w:r>
-        <w:t>tools DVD drive</w:t>
-      </w:r>
-      <w:r>
-        <w:t>:</w:t>
-      </w:r>
-      <w:r>
-        <w:br/>
-      </w:r>
-      <w:r>
-        <w:br/>
-      </w:r>
-      <w:proofErr w:type="spellStart"/>
-      <w:r>
-        <w:rPr>
-          <w:rFonts w:ascii="Courier New" w:hAnsi="Courier New" w:cs="Courier New"/>
-          <w:color w:val="538135" w:themeColor="accent6" w:themeShade="BF"/>
-          <w:sz w:val="18"/>
-          <w:szCs w:val="18"/>
-        </w:rPr>
-        <w:t>sudo</w:t>
-      </w:r>
-      <w:proofErr w:type="spellEnd"/>
-      <w:r>
-        <w:rPr>
-          <w:rFonts w:ascii="Courier New" w:hAnsi="Courier New" w:cs="Courier New"/>
-          <w:color w:val="538135" w:themeColor="accent6" w:themeShade="BF"/>
-          <w:sz w:val="18"/>
-          <w:szCs w:val="18"/>
-        </w:rPr>
-        <w:t xml:space="preserve"> </w:t>
-      </w:r>
-      <w:r>
-        <w:rPr>
-          <w:rFonts w:ascii="Courier New" w:hAnsi="Courier New" w:cs="Courier New"/>
-          <w:color w:val="538135" w:themeColor="accent6" w:themeShade="BF"/>
-          <w:sz w:val="18"/>
-          <w:szCs w:val="18"/>
-        </w:rPr>
-        <w:t>bash</w:t>
-      </w:r>
-      <w:r>
-        <w:rPr>
-          <w:rFonts w:ascii="Courier New" w:hAnsi="Courier New" w:cs="Courier New"/>
-          <w:color w:val="538135" w:themeColor="accent6" w:themeShade="BF"/>
-          <w:sz w:val="18"/>
-          <w:szCs w:val="18"/>
-        </w:rPr>
-        <w:br/>
-      </w:r>
-      <w:r>
-        <w:rPr>
-          <w:rFonts w:ascii="Courier New" w:hAnsi="Courier New" w:cs="Courier New"/>
-          <w:color w:val="538135" w:themeColor="accent6" w:themeShade="BF"/>
-          <w:sz w:val="18"/>
-          <w:szCs w:val="18"/>
-        </w:rPr>
-        <w:t xml:space="preserve">mount -o </w:t>
-      </w:r>
-      <w:proofErr w:type="spellStart"/>
-      <w:proofErr w:type="gramStart"/>
-      <w:r>
-        <w:rPr>
-          <w:rFonts w:ascii="Courier New" w:hAnsi="Courier New" w:cs="Courier New"/>
-          <w:color w:val="538135" w:themeColor="accent6" w:themeShade="BF"/>
-          <w:sz w:val="18"/>
-          <w:szCs w:val="18"/>
-        </w:rPr>
-        <w:t>ro,exec</w:t>
-      </w:r>
-      <w:proofErr w:type="spellEnd"/>
-      <w:proofErr w:type="gramEnd"/>
-      <w:r>
-        <w:rPr>
-          <w:rFonts w:ascii="Courier New" w:hAnsi="Courier New" w:cs="Courier New"/>
-          <w:color w:val="538135" w:themeColor="accent6" w:themeShade="BF"/>
-          <w:sz w:val="18"/>
-          <w:szCs w:val="18"/>
-        </w:rPr>
-        <w:t xml:space="preserve"> /dev/sr0 /</w:t>
-      </w:r>
-      <w:proofErr w:type="spellStart"/>
-      <w:r>
-        <w:rPr>
-          <w:rFonts w:ascii="Courier New" w:hAnsi="Courier New" w:cs="Courier New"/>
-          <w:color w:val="538135" w:themeColor="accent6" w:themeShade="BF"/>
-          <w:sz w:val="18"/>
-          <w:szCs w:val="18"/>
-        </w:rPr>
-        <w:t>mnt</w:t>
-      </w:r>
-      <w:proofErr w:type="spellEnd"/>
-      <w:r>
-        <w:br/>
-      </w:r>
-      <w:r>
-        <w:br/>
-        <w:t xml:space="preserve">You may need to modify the </w:t>
-      </w:r>
-      <w:r>
-        <w:rPr>
-          <w:rFonts w:ascii="Courier New" w:hAnsi="Courier New" w:cs="Courier New"/>
-          <w:color w:val="538135" w:themeColor="accent6" w:themeShade="BF"/>
-          <w:sz w:val="18"/>
-          <w:szCs w:val="18"/>
-        </w:rPr>
-        <w:t>/dev/sr0</w:t>
-      </w:r>
-      <w:r>
-        <w:t xml:space="preserve"> path.  Execute </w:t>
-      </w:r>
-      <w:proofErr w:type="spellStart"/>
-      <w:r>
-        <w:rPr>
-          <w:rFonts w:ascii="Courier New" w:hAnsi="Courier New" w:cs="Courier New"/>
-          <w:color w:val="538135" w:themeColor="accent6" w:themeShade="BF"/>
-          <w:sz w:val="18"/>
-          <w:szCs w:val="18"/>
-        </w:rPr>
-        <w:t>blkid</w:t>
-      </w:r>
-      <w:proofErr w:type="spellEnd"/>
-      <w:r>
-        <w:rPr>
-          <w:color w:val="538135" w:themeColor="accent6" w:themeShade="BF"/>
-        </w:rPr>
-        <w:t xml:space="preserve"> </w:t>
-      </w:r>
-      <w:r>
-        <w:t>and use the device with the XenServer Tools label.</w:t>
-      </w:r>
-      <w:r>
-        <w:t xml:space="preserve">  You may need to wait a minute or two for the DVD to mount.</w:t>
+        <w:t>Wait a minute or two for the tools driver to be mounted.</w:t>
       </w:r>
       <w:r>
         <w:br/>
@@ -4681,23 +4408,33 @@
         <w:ind w:left="1080"/>
       </w:pPr>
       <w:r>
-        <w:rPr>
-          <w:b/>
-          <w:color w:val="C45911" w:themeColor="accent2" w:themeShade="BF"/>
-        </w:rPr>
-        <w:t>Install</w:t>
-      </w:r>
-      <w:r>
-        <w:rPr>
-          <w:color w:val="C45911" w:themeColor="accent2" w:themeShade="BF"/>
-        </w:rPr>
-        <w:t xml:space="preserve"> </w:t>
-      </w:r>
-      <w:r>
-        <w:t>the tools via</w:t>
-      </w:r>
-      <w:r>
-        <w:t xml:space="preserve"> and then reboot</w:t>
+        <w:t xml:space="preserve">SSH into the VM and </w:t>
+      </w:r>
+      <w:r>
+        <w:rPr>
+          <w:b/>
+          <w:color w:val="C45911" w:themeColor="accent2" w:themeShade="BF"/>
+        </w:rPr>
+        <w:t>m</w:t>
+      </w:r>
+      <w:r>
+        <w:rPr>
+          <w:b/>
+          <w:color w:val="C45911" w:themeColor="accent2" w:themeShade="BF"/>
+        </w:rPr>
+        <w:t>ount</w:t>
+      </w:r>
+      <w:r>
+        <w:rPr>
+          <w:color w:val="C45911" w:themeColor="accent2" w:themeShade="BF"/>
+        </w:rPr>
+        <w:t xml:space="preserve"> </w:t>
+      </w:r>
+      <w:r>
+        <w:t xml:space="preserve">the </w:t>
+      </w:r>
+      <w:r>
+        <w:t>tools DVD drive</w:t>
       </w:r>
       <w:r>
         <w:t>:</w:t>
@@ -4708,24 +4445,127 @@
       <w:r>
         <w:br/>
       </w:r>
-      <w:r>
-        <w:rPr>
-          <w:rFonts w:ascii="Courier New" w:hAnsi="Courier New" w:cs="Courier New"/>
-          <w:color w:val="538135" w:themeColor="accent6" w:themeShade="BF"/>
-          <w:sz w:val="18"/>
-          <w:szCs w:val="18"/>
-        </w:rPr>
-        <w:t>/mnt/Linux/install.sh</w:t>
-      </w:r>
-      <w:r>
-        <w:rPr>
-          <w:rFonts w:ascii="Courier New" w:hAnsi="Courier New" w:cs="Courier New"/>
-          <w:color w:val="538135" w:themeColor="accent6" w:themeShade="BF"/>
-          <w:sz w:val="18"/>
-          <w:szCs w:val="18"/>
-        </w:rPr>
-        <w:br/>
-        <w:t>reboot</w:t>
+      <w:proofErr w:type="spellStart"/>
+      <w:r>
+        <w:rPr>
+          <w:rFonts w:ascii="Courier New" w:hAnsi="Courier New" w:cs="Courier New"/>
+          <w:color w:val="538135" w:themeColor="accent6" w:themeShade="BF"/>
+          <w:sz w:val="18"/>
+          <w:szCs w:val="18"/>
+        </w:rPr>
+        <w:t>sudo</w:t>
+      </w:r>
+      <w:proofErr w:type="spellEnd"/>
+      <w:r>
+        <w:rPr>
+          <w:rFonts w:ascii="Courier New" w:hAnsi="Courier New" w:cs="Courier New"/>
+          <w:color w:val="538135" w:themeColor="accent6" w:themeShade="BF"/>
+          <w:sz w:val="18"/>
+          <w:szCs w:val="18"/>
+        </w:rPr>
+        <w:t xml:space="preserve"> </w:t>
+      </w:r>
+      <w:r>
+        <w:rPr>
+          <w:rFonts w:ascii="Courier New" w:hAnsi="Courier New" w:cs="Courier New"/>
+          <w:color w:val="538135" w:themeColor="accent6" w:themeShade="BF"/>
+          <w:sz w:val="18"/>
+          <w:szCs w:val="18"/>
+        </w:rPr>
+        <w:t>bash</w:t>
+      </w:r>
+      <w:r>
+        <w:rPr>
+          <w:rFonts w:ascii="Courier New" w:hAnsi="Courier New" w:cs="Courier New"/>
+          <w:color w:val="538135" w:themeColor="accent6" w:themeShade="BF"/>
+          <w:sz w:val="18"/>
+          <w:szCs w:val="18"/>
+        </w:rPr>
+        <w:br/>
+      </w:r>
+      <w:r>
+        <w:rPr>
+          <w:rFonts w:ascii="Courier New" w:hAnsi="Courier New" w:cs="Courier New"/>
+          <w:color w:val="538135" w:themeColor="accent6" w:themeShade="BF"/>
+          <w:sz w:val="18"/>
+          <w:szCs w:val="18"/>
+        </w:rPr>
+        <w:t xml:space="preserve">mount -o </w:t>
+      </w:r>
+      <w:proofErr w:type="spellStart"/>
+      <w:proofErr w:type="gramStart"/>
+      <w:r>
+        <w:rPr>
+          <w:rFonts w:ascii="Courier New" w:hAnsi="Courier New" w:cs="Courier New"/>
+          <w:color w:val="538135" w:themeColor="accent6" w:themeShade="BF"/>
+          <w:sz w:val="18"/>
+          <w:szCs w:val="18"/>
+        </w:rPr>
+        <w:t>ro,exec</w:t>
+      </w:r>
+      <w:proofErr w:type="spellEnd"/>
+      <w:proofErr w:type="gramEnd"/>
+      <w:r>
+        <w:rPr>
+          <w:rFonts w:ascii="Courier New" w:hAnsi="Courier New" w:cs="Courier New"/>
+          <w:color w:val="538135" w:themeColor="accent6" w:themeShade="BF"/>
+          <w:sz w:val="18"/>
+          <w:szCs w:val="18"/>
+        </w:rPr>
+        <w:t xml:space="preserve"> /dev/sr0 /</w:t>
+      </w:r>
+      <w:proofErr w:type="spellStart"/>
+      <w:r>
+        <w:rPr>
+          <w:rFonts w:ascii="Courier New" w:hAnsi="Courier New" w:cs="Courier New"/>
+          <w:color w:val="538135" w:themeColor="accent6" w:themeShade="BF"/>
+          <w:sz w:val="18"/>
+          <w:szCs w:val="18"/>
+        </w:rPr>
+        <w:t>mnt</w:t>
+      </w:r>
+      <w:proofErr w:type="spellEnd"/>
+      <w:r>
+        <w:br/>
+      </w:r>
+      <w:r>
+        <w:br/>
+        <w:t xml:space="preserve">You may need to modify the </w:t>
+      </w:r>
+      <w:r>
+        <w:rPr>
+          <w:rFonts w:ascii="Courier New" w:hAnsi="Courier New" w:cs="Courier New"/>
+          <w:color w:val="538135" w:themeColor="accent6" w:themeShade="BF"/>
+          <w:sz w:val="18"/>
+          <w:szCs w:val="18"/>
+        </w:rPr>
+        <w:t>/dev/sr0</w:t>
+      </w:r>
+      <w:r>
+        <w:t xml:space="preserve"> path.  Execute </w:t>
+      </w:r>
+      <w:proofErr w:type="spellStart"/>
+      <w:r>
+        <w:rPr>
+          <w:rFonts w:ascii="Courier New" w:hAnsi="Courier New" w:cs="Courier New"/>
+          <w:color w:val="538135" w:themeColor="accent6" w:themeShade="BF"/>
+          <w:sz w:val="18"/>
+          <w:szCs w:val="18"/>
+        </w:rPr>
+        <w:t>blkid</w:t>
+      </w:r>
+      <w:proofErr w:type="spellEnd"/>
+      <w:r>
+        <w:rPr>
+          <w:color w:val="538135" w:themeColor="accent6" w:themeShade="BF"/>
+        </w:rPr>
+        <w:t xml:space="preserve"> </w:t>
+      </w:r>
+      <w:r>
+        <w:t>and use the device with the XenServer Tools label.</w:t>
+      </w:r>
+      <w:r>
+        <w:t xml:space="preserve">  You may need to wait a minute or two for the DVD to mount.</w:t>
       </w:r>
       <w:r>
         <w:br/>
@@ -4745,21 +4585,49 @@
           <w:b/>
           <w:color w:val="C45911" w:themeColor="accent2" w:themeShade="BF"/>
         </w:rPr>
-        <w:t>Login</w:t>
-      </w:r>
-      <w:r>
-        <w:rPr>
-          <w:color w:val="C45911" w:themeColor="accent2" w:themeShade="BF"/>
-        </w:rPr>
-        <w:t xml:space="preserve"> </w:t>
-      </w:r>
-      <w:r>
-        <w:t>the VM.</w:t>
-      </w:r>
-      <w:r>
-        <w:rPr>
-          <w:color w:val="C45911" w:themeColor="accent2" w:themeShade="BF"/>
-        </w:rPr>
+        <w:t>Install</w:t>
+      </w:r>
+      <w:r>
+        <w:rPr>
+          <w:color w:val="C45911" w:themeColor="accent2" w:themeShade="BF"/>
+        </w:rPr>
+        <w:t xml:space="preserve"> </w:t>
+      </w:r>
+      <w:r>
+        <w:t>the tools via</w:t>
+      </w:r>
+      <w:r>
+        <w:t xml:space="preserve"> and then reboot</w:t>
+      </w:r>
+      <w:r>
+        <w:t>:</w:t>
+      </w:r>
+      <w:r>
+        <w:br/>
+      </w:r>
+      <w:r>
+        <w:br/>
+      </w:r>
+      <w:r>
+        <w:rPr>
+          <w:rFonts w:ascii="Courier New" w:hAnsi="Courier New" w:cs="Courier New"/>
+          <w:color w:val="538135" w:themeColor="accent6" w:themeShade="BF"/>
+          <w:sz w:val="18"/>
+          <w:szCs w:val="18"/>
+        </w:rPr>
+        <w:t>/mnt/Linux/install.sh</w:t>
+      </w:r>
+      <w:r>
+        <w:rPr>
+          <w:rFonts w:ascii="Courier New" w:hAnsi="Courier New" w:cs="Courier New"/>
+          <w:color w:val="538135" w:themeColor="accent6" w:themeShade="BF"/>
+          <w:sz w:val="18"/>
+          <w:szCs w:val="18"/>
+        </w:rPr>
+        <w:br/>
+        <w:t>reboot</w:t>
+      </w:r>
+      <w:r>
         <w:br/>
       </w:r>
     </w:p>
@@ -4777,142 +4645,24 @@
           <w:b/>
           <w:color w:val="C45911" w:themeColor="accent2" w:themeShade="BF"/>
         </w:rPr>
-        <w:t>Eject</w:t>
-      </w:r>
-      <w:r>
-        <w:rPr>
-          <w:color w:val="C45911" w:themeColor="accent2" w:themeShade="BF"/>
-        </w:rPr>
-        <w:t xml:space="preserve"> </w:t>
-      </w:r>
-      <w:r>
-        <w:t xml:space="preserve">the </w:t>
-      </w:r>
-      <w:r>
-        <w:rPr>
-          <w:b/>
-          <w:color w:val="C45911" w:themeColor="accent2" w:themeShade="BF"/>
-        </w:rPr>
-        <w:t>DVD drive</w:t>
-      </w:r>
-      <w:r>
-        <w:rPr>
-          <w:color w:val="C45911" w:themeColor="accent2" w:themeShade="BF"/>
-        </w:rPr>
-        <w:t xml:space="preserve"> </w:t>
-      </w:r>
-      <w:r>
-        <w:t>in XenCenter (at the top</w:t>
-      </w:r>
-      <w:r>
-        <w:t>-right</w:t>
-      </w:r>
-      <w:r>
-        <w:t xml:space="preserve"> of the VMs storage tab)</w:t>
-      </w:r>
-      <w:r>
-        <w:t xml:space="preserve"> and shutdown the VM</w:t>
-      </w:r>
-      <w:r>
-        <w:t>:</w:t>
-      </w:r>
-      <w:r>
-        <w:br/>
-      </w:r>
-      <w:r>
-        <w:br/>
-      </w:r>
-      <w:proofErr w:type="spellStart"/>
-      <w:r>
-        <w:rPr>
-          <w:rFonts w:ascii="Courier New" w:hAnsi="Courier New" w:cs="Courier New"/>
-          <w:color w:val="538135" w:themeColor="accent6" w:themeShade="BF"/>
-          <w:sz w:val="18"/>
-          <w:szCs w:val="18"/>
-        </w:rPr>
-        <w:t>rm</w:t>
-      </w:r>
-      <w:proofErr w:type="spellEnd"/>
-      <w:r>
-        <w:rPr>
-          <w:rFonts w:ascii="Courier New" w:hAnsi="Courier New" w:cs="Courier New"/>
-          <w:color w:val="538135" w:themeColor="accent6" w:themeShade="BF"/>
-          <w:sz w:val="18"/>
-          <w:szCs w:val="18"/>
-        </w:rPr>
-        <w:t xml:space="preserve"> -</w:t>
-      </w:r>
-      <w:proofErr w:type="spellStart"/>
-      <w:r>
-        <w:rPr>
-          <w:rFonts w:ascii="Courier New" w:hAnsi="Courier New" w:cs="Courier New"/>
-          <w:color w:val="538135" w:themeColor="accent6" w:themeShade="BF"/>
-          <w:sz w:val="18"/>
-          <w:szCs w:val="18"/>
-        </w:rPr>
-        <w:t>rf</w:t>
-      </w:r>
-      <w:proofErr w:type="spellEnd"/>
-      <w:r>
-        <w:rPr>
-          <w:rFonts w:ascii="Courier New" w:hAnsi="Courier New" w:cs="Courier New"/>
-          <w:color w:val="538135" w:themeColor="accent6" w:themeShade="BF"/>
-          <w:sz w:val="18"/>
-          <w:szCs w:val="18"/>
-        </w:rPr>
-        <w:t xml:space="preserve"> /</w:t>
-      </w:r>
-      <w:proofErr w:type="spellStart"/>
-      <w:r>
-        <w:rPr>
-          <w:rFonts w:ascii="Courier New" w:hAnsi="Courier New" w:cs="Courier New"/>
-          <w:color w:val="538135" w:themeColor="accent6" w:themeShade="BF"/>
-          <w:sz w:val="18"/>
-          <w:szCs w:val="18"/>
-        </w:rPr>
-        <w:t>var</w:t>
-      </w:r>
-      <w:proofErr w:type="spellEnd"/>
-      <w:r>
-        <w:rPr>
-          <w:rFonts w:ascii="Courier New" w:hAnsi="Courier New" w:cs="Courier New"/>
-          <w:color w:val="538135" w:themeColor="accent6" w:themeShade="BF"/>
-          <w:sz w:val="18"/>
-          <w:szCs w:val="18"/>
-        </w:rPr>
-        <w:t>/lib/</w:t>
-      </w:r>
-      <w:proofErr w:type="spellStart"/>
-      <w:r>
-        <w:rPr>
-          <w:rFonts w:ascii="Courier New" w:hAnsi="Courier New" w:cs="Courier New"/>
-          <w:color w:val="538135" w:themeColor="accent6" w:themeShade="BF"/>
-          <w:sz w:val="18"/>
-          <w:szCs w:val="18"/>
-        </w:rPr>
-        <w:t>dhcp</w:t>
-      </w:r>
-      <w:proofErr w:type="spellEnd"/>
-      <w:r>
-        <w:rPr>
-          <w:rFonts w:ascii="Courier New" w:hAnsi="Courier New" w:cs="Courier New"/>
-          <w:color w:val="538135" w:themeColor="accent6" w:themeShade="BF"/>
-          <w:sz w:val="18"/>
-          <w:szCs w:val="18"/>
-        </w:rPr>
-        <w:t>/*</w:t>
-      </w:r>
-      <w:r>
-        <w:rPr>
-          <w:rFonts w:ascii="Courier New" w:hAnsi="Courier New" w:cs="Courier New"/>
-          <w:color w:val="538135" w:themeColor="accent6" w:themeShade="BF"/>
-          <w:sz w:val="18"/>
-          <w:szCs w:val="18"/>
-        </w:rPr>
-        <w:br/>
-        <w:t>shutdown -h now</w:t>
-      </w:r>
-      <w:r>
+        <w:t>Login</w:t>
+      </w:r>
+      <w:r>
+        <w:rPr>
+          <w:color w:val="C45911" w:themeColor="accent2" w:themeShade="BF"/>
+        </w:rPr>
+        <w:t xml:space="preserve"> </w:t>
+      </w:r>
+      <w:r>
+        <w:t>back into the</w:t>
+      </w:r>
+      <w:r>
+        <w:t xml:space="preserve"> VM.</w:t>
+      </w:r>
+      <w:r>
+        <w:rPr>
+          <w:color w:val="C45911" w:themeColor="accent2" w:themeShade="BF"/>
+        </w:rPr>
         <w:br/>
       </w:r>
     </w:p>
@@ -4926,17 +4676,93 @@
         <w:ind w:left="1080"/>
       </w:pPr>
       <w:r>
-        <w:t xml:space="preserve">Right-click the VM and </w:t>
-      </w:r>
-      <w:r>
-        <w:rPr>
-          <w:b/>
-          <w:color w:val="C45911" w:themeColor="accent2" w:themeShade="BF"/>
-        </w:rPr>
-        <w:t>Convert to Template</w:t>
-      </w:r>
-      <w:r>
-        <w:t>.</w:t>
+        <w:rPr>
+          <w:b/>
+          <w:color w:val="C45911" w:themeColor="accent2" w:themeShade="BF"/>
+        </w:rPr>
+        <w:t>Eject</w:t>
+      </w:r>
+      <w:r>
+        <w:rPr>
+          <w:color w:val="C45911" w:themeColor="accent2" w:themeShade="BF"/>
+        </w:rPr>
+        <w:t xml:space="preserve"> </w:t>
+      </w:r>
+      <w:r>
+        <w:t xml:space="preserve">the </w:t>
+      </w:r>
+      <w:r>
+        <w:rPr>
+          <w:b/>
+          <w:color w:val="C45911" w:themeColor="accent2" w:themeShade="BF"/>
+        </w:rPr>
+        <w:t>DVD drive</w:t>
+      </w:r>
+      <w:r>
+        <w:rPr>
+          <w:color w:val="C45911" w:themeColor="accent2" w:themeShade="BF"/>
+        </w:rPr>
+        <w:t xml:space="preserve"> </w:t>
+      </w:r>
+      <w:r>
+        <w:t>in XenCenter (at the top</w:t>
+      </w:r>
+      <w:r>
+        <w:t>-right</w:t>
+      </w:r>
+      <w:r>
+        <w:t xml:space="preserve"> of the VMs storage tab)</w:t>
+      </w:r>
+      <w:r>
+        <w:t xml:space="preserve"> and shutdown the VM</w:t>
+      </w:r>
+      <w:r>
+        <w:t>:</w:t>
+      </w:r>
+      <w:r>
+        <w:br/>
+      </w:r>
+      <w:r>
+        <w:br/>
+      </w:r>
+      <w:r>
+        <w:rPr>
+          <w:rFonts w:ascii="Courier New" w:hAnsi="Courier New" w:cs="Courier New"/>
+          <w:color w:val="538135" w:themeColor="accent6" w:themeShade="BF"/>
+          <w:sz w:val="18"/>
+          <w:szCs w:val="18"/>
+        </w:rPr>
+        <w:t>rm -rf /var/lib/</w:t>
+      </w:r>
+      <w:proofErr w:type="spellStart"/>
+      <w:r>
+        <w:rPr>
+          <w:rFonts w:ascii="Courier New" w:hAnsi="Courier New" w:cs="Courier New"/>
+          <w:color w:val="538135" w:themeColor="accent6" w:themeShade="BF"/>
+          <w:sz w:val="18"/>
+          <w:szCs w:val="18"/>
+        </w:rPr>
+        <w:t>dhcp</w:t>
+      </w:r>
+      <w:proofErr w:type="spellEnd"/>
+      <w:r>
+        <w:rPr>
+          <w:rFonts w:ascii="Courier New" w:hAnsi="Courier New" w:cs="Courier New"/>
+          <w:color w:val="538135" w:themeColor="accent6" w:themeShade="BF"/>
+          <w:sz w:val="18"/>
+          <w:szCs w:val="18"/>
+        </w:rPr>
+        <w:t>/*</w:t>
+      </w:r>
+      <w:r>
+        <w:rPr>
+          <w:rFonts w:ascii="Courier New" w:hAnsi="Courier New" w:cs="Courier New"/>
+          <w:color w:val="538135" w:themeColor="accent6" w:themeShade="BF"/>
+          <w:sz w:val="18"/>
+          <w:szCs w:val="18"/>
+        </w:rPr>
+        <w:br/>
+        <w:t>shutdown -h now</w:t>
       </w:r>
       <w:r>
         <w:br/>
@@ -4952,114 +4778,14 @@
         <w:ind w:left="1080"/>
       </w:pPr>
       <w:r>
-        <w:t xml:space="preserve">Right-click on the </w:t>
-      </w:r>
-      <w:r>
-        <w:t>template</w:t>
-      </w:r>
-      <w:r>
-        <w:t xml:space="preserve"> and select </w:t>
-      </w:r>
-      <w:r>
-        <w:rPr>
-          <w:b/>
-          <w:color w:val="C45911" w:themeColor="accent2" w:themeShade="BF"/>
-        </w:rPr>
-        <w:t>Export</w:t>
-      </w:r>
-      <w:r>
-        <w:rPr>
-          <w:b/>
-          <w:color w:val="C45911" w:themeColor="accent2" w:themeShade="BF"/>
-        </w:rPr>
-        <w:t xml:space="preserve"> to file</w:t>
-      </w:r>
-      <w:r>
-        <w:rPr>
-          <w:b/>
-          <w:color w:val="C45911" w:themeColor="accent2" w:themeShade="BF"/>
-        </w:rPr>
-        <w:t>…</w:t>
-      </w:r>
-      <w:r>
-        <w:t xml:space="preserve">  </w:t>
-      </w:r>
-      <w:r>
-        <w:t>Save</w:t>
-      </w:r>
-      <w:r>
-        <w:t xml:space="preserve"> the file</w:t>
-      </w:r>
-      <w:r>
-        <w:t xml:space="preserve"> as</w:t>
-      </w:r>
-      <w:r>
-        <w:t xml:space="preserve"> </w:t>
-      </w:r>
-      <w:r>
-        <w:rPr>
-          <w:b/>
-          <w:color w:val="C45911" w:themeColor="accent2" w:themeShade="BF"/>
-        </w:rPr>
-        <w:t>neon-</w:t>
-      </w:r>
-      <w:r>
-        <w:rPr>
-          <w:b/>
-          <w:color w:val="C45911" w:themeColor="accent2" w:themeShade="BF"/>
-        </w:rPr>
-        <w:t>ubuntu-16-04.</w:t>
-      </w:r>
-      <w:proofErr w:type="gramStart"/>
-      <w:r>
-        <w:rPr>
-          <w:b/>
-          <w:color w:val="C45911" w:themeColor="accent2" w:themeShade="BF"/>
-        </w:rPr>
-        <w:t>#</w:t>
-      </w:r>
-      <w:r>
-        <w:rPr>
-          <w:b/>
-          <w:color w:val="C45911" w:themeColor="accent2" w:themeShade="BF"/>
-        </w:rPr>
-        <w:t>.xva</w:t>
-      </w:r>
-      <w:proofErr w:type="gramEnd"/>
-      <w:r>
-        <w:rPr>
-          <w:color w:val="C45911" w:themeColor="accent2" w:themeShade="BF"/>
-        </w:rPr>
-        <w:t xml:space="preserve"> </w:t>
-      </w:r>
-      <w:r>
-        <w:t xml:space="preserve">where </w:t>
-      </w:r>
-      <w:r>
-        <w:rPr>
-          <w:b/>
-          <w:color w:val="C45911" w:themeColor="accent2" w:themeShade="BF"/>
-        </w:rPr>
-        <w:t>#</w:t>
-      </w:r>
-      <w:r>
-        <w:t xml:space="preserve"> is the revision, set the </w:t>
-      </w:r>
-      <w:r>
-        <w:rPr>
-          <w:b/>
-          <w:color w:val="C45911" w:themeColor="accent2" w:themeShade="BF"/>
-        </w:rPr>
-        <w:t>format to XVA</w:t>
-      </w:r>
-      <w:r>
-        <w:rPr>
-          <w:color w:val="C45911" w:themeColor="accent2" w:themeShade="BF"/>
-        </w:rPr>
-        <w:t xml:space="preserve"> </w:t>
-      </w:r>
-      <w:r>
-        <w:t>and then export to a local file</w:t>
+        <w:t xml:space="preserve">Right-click the VM and </w:t>
+      </w:r>
+      <w:r>
+        <w:rPr>
+          <w:b/>
+          <w:color w:val="C45911" w:themeColor="accent2" w:themeShade="BF"/>
+        </w:rPr>
+        <w:t>Convert to Template</w:t>
       </w:r>
       <w:r>
         <w:t>.</w:t>
@@ -5078,22 +4804,63 @@
         <w:ind w:left="1080"/>
       </w:pPr>
       <w:r>
-        <w:t xml:space="preserve">GZIP compress the </w:t>
-      </w:r>
-      <w:r>
-        <w:t xml:space="preserve">file and create a latest version if this is the </w:t>
-      </w:r>
-      <w:r>
-        <w:t>latest</w:t>
-      </w:r>
-      <w:r>
-        <w:t xml:space="preserve">.  Note that we’re going to </w:t>
-      </w:r>
-      <w:r>
-        <w:t>rename the file to remove</w:t>
-      </w:r>
-      <w:r>
-        <w:t xml:space="preserve"> the </w:t>
+        <w:t xml:space="preserve">Right-click on the </w:t>
+      </w:r>
+      <w:r>
+        <w:t>template</w:t>
+      </w:r>
+      <w:r>
+        <w:t xml:space="preserve"> and select </w:t>
+      </w:r>
+      <w:r>
+        <w:rPr>
+          <w:b/>
+          <w:color w:val="C45911" w:themeColor="accent2" w:themeShade="BF"/>
+        </w:rPr>
+        <w:t>Export</w:t>
+      </w:r>
+      <w:r>
+        <w:rPr>
+          <w:b/>
+          <w:color w:val="C45911" w:themeColor="accent2" w:themeShade="BF"/>
+        </w:rPr>
+        <w:t xml:space="preserve"> to file</w:t>
+      </w:r>
+      <w:r>
+        <w:rPr>
+          <w:b/>
+          <w:color w:val="C45911" w:themeColor="accent2" w:themeShade="BF"/>
+        </w:rPr>
+        <w:t>…</w:t>
+      </w:r>
+      <w:r>
+        <w:t xml:space="preserve">  </w:t>
+      </w:r>
+      <w:r>
+        <w:t>Save</w:t>
+      </w:r>
+      <w:r>
+        <w:t xml:space="preserve"> the file</w:t>
+      </w:r>
+      <w:r>
+        <w:t xml:space="preserve"> as</w:t>
+      </w:r>
+      <w:r>
+        <w:t xml:space="preserve"> </w:t>
+      </w:r>
+      <w:r>
+        <w:rPr>
+          <w:b/>
+          <w:color w:val="C45911" w:themeColor="accent2" w:themeShade="BF"/>
+        </w:rPr>
+        <w:t>neon-</w:t>
+      </w:r>
+      <w:r>
+        <w:rPr>
+          <w:b/>
+          <w:color w:val="C45911" w:themeColor="accent2" w:themeShade="BF"/>
+        </w:rPr>
+        <w:t>ubuntu-16</w:t>
       </w:r>
       <w:r>
         <w:rPr>
@@ -5102,129 +4869,68 @@
         </w:rPr>
         <w:t>.</w:t>
       </w:r>
-      <w:proofErr w:type="spellStart"/>
-      <w:r>
-        <w:rPr>
-          <w:b/>
-          <w:color w:val="C45911" w:themeColor="accent2" w:themeShade="BF"/>
-        </w:rPr>
-        <w:t>gz</w:t>
-      </w:r>
-      <w:proofErr w:type="spellEnd"/>
-      <w:r>
-        <w:rPr>
-          <w:color w:val="C45911" w:themeColor="accent2" w:themeShade="BF"/>
-        </w:rPr>
-        <w:t xml:space="preserve"> </w:t>
-      </w:r>
-      <w:r>
-        <w:t xml:space="preserve">file type </w:t>
-      </w:r>
-      <w:r>
-        <w:t>after</w:t>
-      </w:r>
-      <w:r>
-        <w:t xml:space="preserve"> uploading to AWS</w:t>
-      </w:r>
-      <w:r>
-        <w:t>:</w:t>
-      </w:r>
-      <w:r>
-        <w:br/>
-      </w:r>
-      <w:r>
-        <w:br/>
-      </w:r>
-      <w:proofErr w:type="spellStart"/>
-      <w:r>
-        <w:rPr>
-          <w:rFonts w:ascii="Courier New" w:hAnsi="Courier New" w:cs="Courier New"/>
-          <w:color w:val="538135" w:themeColor="accent6" w:themeShade="BF"/>
-          <w:sz w:val="18"/>
-          <w:szCs w:val="18"/>
-        </w:rPr>
-        <w:t>gzi</w:t>
-      </w:r>
-      <w:r>
-        <w:rPr>
-          <w:rFonts w:ascii="Courier New" w:hAnsi="Courier New" w:cs="Courier New"/>
-          <w:color w:val="538135" w:themeColor="accent6" w:themeShade="BF"/>
-          <w:sz w:val="18"/>
-          <w:szCs w:val="18"/>
-        </w:rPr>
-        <w:t>p</w:t>
-      </w:r>
-      <w:proofErr w:type="spellEnd"/>
-      <w:r>
-        <w:rPr>
-          <w:rFonts w:ascii="Courier New" w:hAnsi="Courier New" w:cs="Courier New"/>
-          <w:color w:val="538135" w:themeColor="accent6" w:themeShade="BF"/>
-          <w:sz w:val="18"/>
-          <w:szCs w:val="18"/>
-        </w:rPr>
-        <w:t xml:space="preserve"> </w:t>
-      </w:r>
-      <w:r>
-        <w:rPr>
-          <w:rFonts w:ascii="Courier New" w:hAnsi="Courier New" w:cs="Courier New"/>
-          <w:color w:val="538135" w:themeColor="accent6" w:themeShade="BF"/>
-          <w:sz w:val="18"/>
-          <w:szCs w:val="18"/>
-        </w:rPr>
-        <w:t>--</w:t>
-      </w:r>
-      <w:r>
-        <w:rPr>
-          <w:rFonts w:ascii="Courier New" w:hAnsi="Courier New" w:cs="Courier New"/>
-          <w:color w:val="538135" w:themeColor="accent6" w:themeShade="BF"/>
-          <w:sz w:val="18"/>
-          <w:szCs w:val="18"/>
-        </w:rPr>
-        <w:t xml:space="preserve">best </w:t>
-      </w:r>
-      <w:r>
-        <w:rPr>
-          <w:rFonts w:ascii="Courier New" w:hAnsi="Courier New" w:cs="Courier New"/>
-          <w:color w:val="538135" w:themeColor="accent6" w:themeShade="BF"/>
-          <w:sz w:val="18"/>
-          <w:szCs w:val="18"/>
-        </w:rPr>
-        <w:t>neon-</w:t>
-      </w:r>
-      <w:r>
-        <w:rPr>
-          <w:rFonts w:ascii="Courier New" w:hAnsi="Courier New" w:cs="Courier New"/>
-          <w:color w:val="538135" w:themeColor="accent6" w:themeShade="BF"/>
-          <w:sz w:val="18"/>
-          <w:szCs w:val="18"/>
-        </w:rPr>
-        <w:t>ubuntu-16.04.</w:t>
-      </w:r>
-      <w:r>
-        <w:rPr>
-          <w:rFonts w:ascii="Courier New" w:hAnsi="Courier New" w:cs="Courier New"/>
-          <w:color w:val="538135" w:themeColor="accent6" w:themeShade="BF"/>
-          <w:sz w:val="18"/>
-          <w:szCs w:val="18"/>
-        </w:rPr>
-        <w:t>4</w:t>
-      </w:r>
-      <w:r>
-        <w:rPr>
-          <w:rFonts w:ascii="Courier New" w:hAnsi="Courier New" w:cs="Courier New"/>
-          <w:color w:val="538135" w:themeColor="accent6" w:themeShade="BF"/>
-          <w:sz w:val="18"/>
-          <w:szCs w:val="18"/>
+      <w:r>
+        <w:rPr>
+          <w:b/>
+          <w:color w:val="C45911" w:themeColor="accent2" w:themeShade="BF"/>
+        </w:rPr>
+        <w:t>04.</w:t>
+      </w:r>
+      <w:proofErr w:type="gramStart"/>
+      <w:r>
+        <w:rPr>
+          <w:b/>
+          <w:color w:val="C45911" w:themeColor="accent2" w:themeShade="BF"/>
+        </w:rPr>
+        <w:t>#</w:t>
+      </w:r>
+      <w:r>
+        <w:rPr>
+          <w:b/>
+          <w:color w:val="C45911" w:themeColor="accent2" w:themeShade="BF"/>
         </w:rPr>
         <w:t>.xva</w:t>
       </w:r>
-      <w:r>
-        <w:rPr>
-          <w:rFonts w:ascii="Courier New" w:hAnsi="Courier New" w:cs="Courier New"/>
-          <w:color w:val="538135" w:themeColor="accent6" w:themeShade="BF"/>
-          <w:sz w:val="18"/>
-          <w:szCs w:val="18"/>
-        </w:rPr>
+      <w:proofErr w:type="gramEnd"/>
+      <w:r>
+        <w:rPr>
+          <w:color w:val="C45911" w:themeColor="accent2" w:themeShade="BF"/>
+        </w:rPr>
+        <w:t xml:space="preserve"> </w:t>
+      </w:r>
+      <w:r>
+        <w:t xml:space="preserve">where </w:t>
+      </w:r>
+      <w:r>
+        <w:rPr>
+          <w:b/>
+          <w:color w:val="C45911" w:themeColor="accent2" w:themeShade="BF"/>
+        </w:rPr>
+        <w:t>#</w:t>
+      </w:r>
+      <w:r>
+        <w:t xml:space="preserve"> is the revision, set the </w:t>
+      </w:r>
+      <w:r>
+        <w:rPr>
+          <w:b/>
+          <w:color w:val="C45911" w:themeColor="accent2" w:themeShade="BF"/>
+        </w:rPr>
+        <w:t>format to XVA</w:t>
+      </w:r>
+      <w:r>
+        <w:rPr>
+          <w:color w:val="C45911" w:themeColor="accent2" w:themeShade="BF"/>
+        </w:rPr>
+        <w:t xml:space="preserve"> </w:t>
+      </w:r>
+      <w:r>
+        <w:t>and then export to a local file</w:t>
+      </w:r>
+      <w:r>
+        <w:t>.</w:t>
+      </w:r>
+      <w:r>
         <w:br/>
       </w:r>
     </w:p>
@@ -5238,6 +4944,166 @@
         <w:ind w:left="1080"/>
       </w:pPr>
       <w:r>
+        <w:t xml:space="preserve">GZIP compress the </w:t>
+      </w:r>
+      <w:r>
+        <w:t xml:space="preserve">file and create a latest version if this is the </w:t>
+      </w:r>
+      <w:r>
+        <w:t>latest</w:t>
+      </w:r>
+      <w:r>
+        <w:t xml:space="preserve">.  Note that we’re going to </w:t>
+      </w:r>
+      <w:r>
+        <w:t>rename the file to remove</w:t>
+      </w:r>
+      <w:r>
+        <w:t xml:space="preserve"> the </w:t>
+      </w:r>
+      <w:r>
+        <w:rPr>
+          <w:b/>
+          <w:color w:val="C45911" w:themeColor="accent2" w:themeShade="BF"/>
+        </w:rPr>
+        <w:t>.</w:t>
+      </w:r>
+      <w:proofErr w:type="spellStart"/>
+      <w:r>
+        <w:rPr>
+          <w:b/>
+          <w:color w:val="C45911" w:themeColor="accent2" w:themeShade="BF"/>
+        </w:rPr>
+        <w:t>gz</w:t>
+      </w:r>
+      <w:proofErr w:type="spellEnd"/>
+      <w:r>
+        <w:rPr>
+          <w:color w:val="C45911" w:themeColor="accent2" w:themeShade="BF"/>
+        </w:rPr>
+        <w:t xml:space="preserve"> </w:t>
+      </w:r>
+      <w:r>
+        <w:t xml:space="preserve">file type </w:t>
+      </w:r>
+      <w:r>
+        <w:t>after</w:t>
+      </w:r>
+      <w:r>
+        <w:t xml:space="preserve"> uploading to AWS</w:t>
+      </w:r>
+      <w:r>
+        <w:t>:</w:t>
+      </w:r>
+      <w:r>
+        <w:br/>
+      </w:r>
+      <w:r>
+        <w:br/>
+      </w:r>
+      <w:proofErr w:type="spellStart"/>
+      <w:r>
+        <w:rPr>
+          <w:rFonts w:ascii="Courier New" w:hAnsi="Courier New" w:cs="Courier New"/>
+          <w:color w:val="538135" w:themeColor="accent6" w:themeShade="BF"/>
+          <w:sz w:val="18"/>
+          <w:szCs w:val="18"/>
+        </w:rPr>
+        <w:t>gzi</w:t>
+      </w:r>
+      <w:r>
+        <w:rPr>
+          <w:rFonts w:ascii="Courier New" w:hAnsi="Courier New" w:cs="Courier New"/>
+          <w:color w:val="538135" w:themeColor="accent6" w:themeShade="BF"/>
+          <w:sz w:val="18"/>
+          <w:szCs w:val="18"/>
+        </w:rPr>
+        <w:t>p</w:t>
+      </w:r>
+      <w:proofErr w:type="spellEnd"/>
+      <w:r>
+        <w:rPr>
+          <w:rFonts w:ascii="Courier New" w:hAnsi="Courier New" w:cs="Courier New"/>
+          <w:color w:val="538135" w:themeColor="accent6" w:themeShade="BF"/>
+          <w:sz w:val="18"/>
+          <w:szCs w:val="18"/>
+        </w:rPr>
+        <w:t xml:space="preserve"> </w:t>
+      </w:r>
+      <w:r>
+        <w:rPr>
+          <w:rFonts w:ascii="Courier New" w:hAnsi="Courier New" w:cs="Courier New"/>
+          <w:color w:val="538135" w:themeColor="accent6" w:themeShade="BF"/>
+          <w:sz w:val="18"/>
+          <w:szCs w:val="18"/>
+        </w:rPr>
+        <w:t>--</w:t>
+      </w:r>
+      <w:r>
+        <w:rPr>
+          <w:rFonts w:ascii="Courier New" w:hAnsi="Courier New" w:cs="Courier New"/>
+          <w:color w:val="538135" w:themeColor="accent6" w:themeShade="BF"/>
+          <w:sz w:val="18"/>
+          <w:szCs w:val="18"/>
+        </w:rPr>
+        <w:t xml:space="preserve">best </w:t>
+      </w:r>
+      <w:r>
+        <w:rPr>
+          <w:rFonts w:ascii="Courier New" w:hAnsi="Courier New" w:cs="Courier New"/>
+          <w:color w:val="538135" w:themeColor="accent6" w:themeShade="BF"/>
+          <w:sz w:val="18"/>
+          <w:szCs w:val="18"/>
+        </w:rPr>
+        <w:t>neon-</w:t>
+      </w:r>
+      <w:r>
+        <w:rPr>
+          <w:rFonts w:ascii="Courier New" w:hAnsi="Courier New" w:cs="Courier New"/>
+          <w:color w:val="538135" w:themeColor="accent6" w:themeShade="BF"/>
+          <w:sz w:val="18"/>
+          <w:szCs w:val="18"/>
+        </w:rPr>
+        <w:t>ubuntu-16.04.</w:t>
+      </w:r>
+      <w:r>
+        <w:rPr>
+          <w:rFonts w:ascii="Courier New" w:hAnsi="Courier New" w:cs="Courier New"/>
+          <w:color w:val="538135" w:themeColor="accent6" w:themeShade="BF"/>
+          <w:sz w:val="18"/>
+          <w:szCs w:val="18"/>
+        </w:rPr>
+        <w:t>4</w:t>
+      </w:r>
+      <w:r>
+        <w:rPr>
+          <w:rFonts w:ascii="Courier New" w:hAnsi="Courier New" w:cs="Courier New"/>
+          <w:color w:val="538135" w:themeColor="accent6" w:themeShade="BF"/>
+          <w:sz w:val="18"/>
+          <w:szCs w:val="18"/>
+        </w:rPr>
+        <w:t>.xva</w:t>
+      </w:r>
+      <w:r>
+        <w:rPr>
+          <w:rFonts w:ascii="Courier New" w:hAnsi="Courier New" w:cs="Courier New"/>
+          <w:color w:val="538135" w:themeColor="accent6" w:themeShade="BF"/>
+          <w:sz w:val="18"/>
+          <w:szCs w:val="18"/>
+        </w:rPr>
+        <w:br/>
+      </w:r>
+    </w:p>
+    <w:p>
+      <w:pPr>
+        <w:pStyle w:val="ListParagraph"/>
+        <w:numPr>
+          <w:ilvl w:val="1"/>
+          <w:numId w:val="4"/>
+        </w:numPr>
+        <w:ind w:left="1080"/>
+      </w:pPr>
+      <w:r>
         <w:t>If this is the latest Ubuntu image, restart and log back into the VM and then run:</w:t>
       </w:r>
       <w:r>
@@ -5246,6 +5112,37 @@
       <w:r>
         <w:br/>
       </w:r>
+      <w:proofErr w:type="spellStart"/>
+      <w:r>
+        <w:rPr>
+          <w:rFonts w:ascii="Courier New" w:hAnsi="Courier New" w:cs="Courier New"/>
+          <w:color w:val="538135" w:themeColor="accent6" w:themeShade="BF"/>
+          <w:sz w:val="18"/>
+          <w:szCs w:val="18"/>
+        </w:rPr>
+        <w:t>sudo</w:t>
+      </w:r>
+      <w:proofErr w:type="spellEnd"/>
+      <w:r>
+        <w:rPr>
+          <w:rFonts w:ascii="Courier New" w:hAnsi="Courier New" w:cs="Courier New"/>
+          <w:color w:val="538135" w:themeColor="accent6" w:themeShade="BF"/>
+          <w:sz w:val="18"/>
+          <w:szCs w:val="18"/>
+        </w:rPr>
+        <w:t xml:space="preserve"> bash</w:t>
+      </w:r>
+      <w:bookmarkStart w:id="0" w:name="_GoBack"/>
+      <w:bookmarkEnd w:id="0"/>
+      <w:r>
+        <w:rPr>
+          <w:rFonts w:ascii="Courier New" w:hAnsi="Courier New" w:cs="Courier New"/>
+          <w:color w:val="538135" w:themeColor="accent6" w:themeShade="BF"/>
+          <w:sz w:val="18"/>
+          <w:szCs w:val="18"/>
+        </w:rPr>
+        <w:br/>
+      </w:r>
       <w:r>
         <w:rPr>
           <w:rFonts w:ascii="Courier New" w:hAnsi="Courier New" w:cs="Courier New"/>
@@ -5304,6 +5201,7 @@
           <w:szCs w:val="18"/>
         </w:rPr>
         <w:br/>
+        <w:t>rm -rf /var/lib/</w:t>
       </w:r>
       <w:proofErr w:type="spellStart"/>
       <w:r>
@@ -5313,7 +5211,7 @@
           <w:sz w:val="18"/>
           <w:szCs w:val="18"/>
         </w:rPr>
-        <w:t>rm</w:t>
+        <w:t>dhcp</w:t>
       </w:r>
       <w:proofErr w:type="spellEnd"/>
       <w:r>
@@ -5323,66 +5221,6 @@
           <w:sz w:val="18"/>
           <w:szCs w:val="18"/>
         </w:rPr>
-        <w:t xml:space="preserve"> -</w:t>
-      </w:r>
-      <w:proofErr w:type="spellStart"/>
-      <w:r>
-        <w:rPr>
-          <w:rFonts w:ascii="Courier New" w:hAnsi="Courier New" w:cs="Courier New"/>
-          <w:color w:val="538135" w:themeColor="accent6" w:themeShade="BF"/>
-          <w:sz w:val="18"/>
-          <w:szCs w:val="18"/>
-        </w:rPr>
-        <w:t>rf</w:t>
-      </w:r>
-      <w:proofErr w:type="spellEnd"/>
-      <w:r>
-        <w:rPr>
-          <w:rFonts w:ascii="Courier New" w:hAnsi="Courier New" w:cs="Courier New"/>
-          <w:color w:val="538135" w:themeColor="accent6" w:themeShade="BF"/>
-          <w:sz w:val="18"/>
-          <w:szCs w:val="18"/>
-        </w:rPr>
-        <w:t xml:space="preserve"> /</w:t>
-      </w:r>
-      <w:proofErr w:type="spellStart"/>
-      <w:r>
-        <w:rPr>
-          <w:rFonts w:ascii="Courier New" w:hAnsi="Courier New" w:cs="Courier New"/>
-          <w:color w:val="538135" w:themeColor="accent6" w:themeShade="BF"/>
-          <w:sz w:val="18"/>
-          <w:szCs w:val="18"/>
-        </w:rPr>
-        <w:t>var</w:t>
-      </w:r>
-      <w:proofErr w:type="spellEnd"/>
-      <w:r>
-        <w:rPr>
-          <w:rFonts w:ascii="Courier New" w:hAnsi="Courier New" w:cs="Courier New"/>
-          <w:color w:val="538135" w:themeColor="accent6" w:themeShade="BF"/>
-          <w:sz w:val="18"/>
-          <w:szCs w:val="18"/>
-        </w:rPr>
-        <w:t>/lib/</w:t>
-      </w:r>
-      <w:proofErr w:type="spellStart"/>
-      <w:r>
-        <w:rPr>
-          <w:rFonts w:ascii="Courier New" w:hAnsi="Courier New" w:cs="Courier New"/>
-          <w:color w:val="538135" w:themeColor="accent6" w:themeShade="BF"/>
-          <w:sz w:val="18"/>
-          <w:szCs w:val="18"/>
-        </w:rPr>
-        <w:t>dhcp</w:t>
-      </w:r>
-      <w:proofErr w:type="spellEnd"/>
-      <w:r>
-        <w:rPr>
-          <w:rFonts w:ascii="Courier New" w:hAnsi="Courier New" w:cs="Courier New"/>
-          <w:color w:val="538135" w:themeColor="accent6" w:themeShade="BF"/>
-          <w:sz w:val="18"/>
-          <w:szCs w:val="18"/>
-        </w:rPr>
         <w:t>/*</w:t>
       </w:r>
       <w:r>
@@ -5399,6 +5237,7 @@
         <w:br/>
       </w:r>
       <w:r>
+        <w:lastRenderedPageBreak/>
         <w:br/>
       </w:r>
       <w:r>
@@ -5425,7 +5264,21 @@
           <w:b/>
           <w:color w:val="C45911" w:themeColor="accent2" w:themeShade="BF"/>
         </w:rPr>
-        <w:t>ubuntu-16-04.latest</w:t>
+        <w:t>ubuntu-16</w:t>
+      </w:r>
+      <w:r>
+        <w:rPr>
+          <w:b/>
+          <w:color w:val="C45911" w:themeColor="accent2" w:themeShade="BF"/>
+        </w:rPr>
+        <w:t>.</w:t>
+      </w:r>
+      <w:r>
+        <w:rPr>
+          <w:b/>
+          <w:color w:val="C45911" w:themeColor="accent2" w:themeShade="BF"/>
+        </w:rPr>
+        <w:t>04.latest</w:t>
       </w:r>
       <w:r>
         <w:rPr>
@@ -5555,7 +5408,6 @@
         <w:ind w:left="1080"/>
       </w:pPr>
       <w:r>
-        <w:lastRenderedPageBreak/>
         <w:t>Manually upload the f</w:t>
       </w:r>
       <w:r>
@@ -6539,7 +6391,6 @@
   <w:style w:type="character" w:default="1" w:styleId="DefaultParagraphFont">
     <w:name w:val="Default Paragraph Font"/>
     <w:uiPriority w:val="1"/>
-    <w:semiHidden/>
     <w:unhideWhenUsed/>
   </w:style>
   <w:style w:type="table" w:default="1" w:styleId="TableNormal">

</xml_diff>